<commit_message>
Added links to repository and git Page
</commit_message>
<xml_diff>
--- a/module-3/yang_assignment3_2.docx
+++ b/module-3/yang_assignment3_2.docx
@@ -2,6 +2,44 @@
 <file path=word/document.xml><?xml version="1.0" encoding="utf-8"?>
 <w:document xmlns:wpc="http://schemas.microsoft.com/office/word/2010/wordprocessingCanvas" xmlns:cx="http://schemas.microsoft.com/office/drawing/2014/chartex" xmlns:cx1="http://schemas.microsoft.com/office/drawing/2015/9/8/chartex" xmlns:cx2="http://schemas.microsoft.com/office/drawing/2015/10/21/chartex" xmlns:cx3="http://schemas.microsoft.com/office/drawing/2016/5/9/chartex" xmlns:cx4="http://schemas.microsoft.com/office/drawing/2016/5/10/chartex" xmlns:cx5="http://schemas.microsoft.com/office/drawing/2016/5/11/chartex" xmlns:cx6="http://schemas.microsoft.com/office/drawing/2016/5/12/chartex" xmlns:cx7="http://schemas.microsoft.com/office/drawing/2016/5/13/chartex" xmlns:cx8="http://schemas.microsoft.com/office/drawing/2016/5/14/chartex" xmlns:mc="http://schemas.openxmlformats.org/markup-compatibility/2006" xmlns:aink="http://schemas.microsoft.com/office/drawing/2016/ink" xmlns:am3d="http://schemas.microsoft.com/office/drawing/2017/model3d" xmlns:o="urn:schemas-microsoft-com:office:office" xmlns:oel="http://schemas.microsoft.com/office/2019/extlst" xmlns:r="http://schemas.openxmlformats.org/officeDocument/2006/relationships" xmlns:m="http://schemas.openxmlformats.org/officeDocument/2006/math" xmlns:v="urn:schemas-microsoft-com:vml" xmlns:wp14="http://schemas.microsoft.com/office/word/2010/wordprocessingDrawing" xmlns:wp="http://schemas.openxmlformats.org/drawingml/2006/wordprocessingDrawing" xmlns:w10="urn:schemas-microsoft-com:office:word" xmlns:w="http://schemas.openxmlformats.org/wordprocessingml/2006/main" xmlns:w14="http://schemas.microsoft.com/office/word/2010/wordml" xmlns:w15="http://schemas.microsoft.com/office/word/2012/wordml" xmlns:w16cex="http://schemas.microsoft.com/office/word/2018/wordml/cex" xmlns:w16cid="http://schemas.microsoft.com/office/word/2016/wordml/cid" xmlns:w16="http://schemas.microsoft.com/office/word/2018/wordml" xmlns:w16sdtdh="http://schemas.microsoft.com/office/word/2020/wordml/sdtdatahash" xmlns:w16se="http://schemas.microsoft.com/office/word/2015/wordml/symex" xmlns:wpg="http://schemas.microsoft.com/office/word/2010/wordprocessingGroup" xmlns:wpi="http://schemas.microsoft.com/office/word/2010/wordprocessingInk" xmlns:wne="http://schemas.microsoft.com/office/word/2006/wordml" xmlns:wps="http://schemas.microsoft.com/office/word/2010/wordprocessingShape" mc:Ignorable="w14 w15 w16se w16cid w16 w16cex w16sdtdh wp14">
   <w:body>
+    <w:p>
+      <w:r>
+        <w:fldChar w:fldCharType="begin"/>
+      </w:r>
+      <w:r>
+        <w:instrText>HYPERLINK "https://github.com/ssheshes/csd-340"</w:instrText>
+      </w:r>
+      <w:r>
+        <w:fldChar w:fldCharType="separate"/>
+      </w:r>
+      <w:proofErr w:type="spellStart"/>
+      <w:r>
+        <w:rPr>
+          <w:rStyle w:val="Hyperlink"/>
+        </w:rPr>
+        <w:t>ssheshes</w:t>
+      </w:r>
+      <w:proofErr w:type="spellEnd"/>
+      <w:r>
+        <w:rPr>
+          <w:rStyle w:val="Hyperlink"/>
+        </w:rPr>
+        <w:t>/csd-340 (github.com)</w:t>
+      </w:r>
+      <w:r>
+        <w:fldChar w:fldCharType="end"/>
+      </w:r>
+    </w:p>
+    <w:p>
+      <w:hyperlink r:id="rId6" w:history="1">
+        <w:r>
+          <w:rPr>
+            <w:rStyle w:val="Hyperlink"/>
+          </w:rPr>
+          <w:t>Alexis Yang's CSD 340 Landing Page (ssheshes.github.io)</w:t>
+        </w:r>
+      </w:hyperlink>
+    </w:p>
     <w:p>
       <w:r>
         <w:rPr>
@@ -20,55 +58,6 @@
                 <pic:pic xmlns:pic="http://schemas.openxmlformats.org/drawingml/2006/picture">
                   <pic:nvPicPr>
                     <pic:cNvPr id="1583808985" name="Picture 1583808985"/>
-                    <pic:cNvPicPr/>
-                  </pic:nvPicPr>
-                  <pic:blipFill>
-                    <a:blip r:embed="rId6">
-                      <a:extLst>
-                        <a:ext uri="{28A0092B-C50C-407E-A947-70E740481C1C}">
-                          <a14:useLocalDpi xmlns:a14="http://schemas.microsoft.com/office/drawing/2010/main" val="0"/>
-                        </a:ext>
-                      </a:extLst>
-                    </a:blip>
-                    <a:stretch>
-                      <a:fillRect/>
-                    </a:stretch>
-                  </pic:blipFill>
-                  <pic:spPr>
-                    <a:xfrm>
-                      <a:off x="0" y="0"/>
-                      <a:ext cx="5943600" cy="6861175"/>
-                    </a:xfrm>
-                    <a:prstGeom prst="rect">
-                      <a:avLst/>
-                    </a:prstGeom>
-                  </pic:spPr>
-                </pic:pic>
-              </a:graphicData>
-            </a:graphic>
-          </wp:inline>
-        </w:drawing>
-      </w:r>
-    </w:p>
-    <w:p>
-      <w:r>
-        <w:rPr>
-          <w:noProof/>
-        </w:rPr>
-        <w:lastRenderedPageBreak/>
-        <w:drawing>
-          <wp:inline distT="0" distB="0" distL="0" distR="0" wp14:anchorId="6F731DD9" wp14:editId="53780BF2">
-            <wp:extent cx="5943600" cy="6861175"/>
-            <wp:effectExtent l="0" t="0" r="0" b="0"/>
-            <wp:docPr id="27936640" name="Picture 3"/>
-            <wp:cNvGraphicFramePr>
-              <a:graphicFrameLocks xmlns:a="http://schemas.openxmlformats.org/drawingml/2006/main" noChangeAspect="1"/>
-            </wp:cNvGraphicFramePr>
-            <a:graphic xmlns:a="http://schemas.openxmlformats.org/drawingml/2006/main">
-              <a:graphicData uri="http://schemas.openxmlformats.org/drawingml/2006/picture">
-                <pic:pic xmlns:pic="http://schemas.openxmlformats.org/drawingml/2006/picture">
-                  <pic:nvPicPr>
-                    <pic:cNvPr id="27936640" name="Picture 27936640"/>
                     <pic:cNvPicPr/>
                   </pic:nvPicPr>
                   <pic:blipFill>
@@ -106,10 +95,10 @@
         </w:rPr>
         <w:lastRenderedPageBreak/>
         <w:drawing>
-          <wp:inline distT="0" distB="0" distL="0" distR="0" wp14:anchorId="35D8B6DA" wp14:editId="78EE63B9">
+          <wp:inline distT="0" distB="0" distL="0" distR="0" wp14:anchorId="6F731DD9" wp14:editId="53780BF2">
             <wp:extent cx="5943600" cy="6861175"/>
             <wp:effectExtent l="0" t="0" r="0" b="0"/>
-            <wp:docPr id="1332532364" name="Picture 5"/>
+            <wp:docPr id="27936640" name="Picture 3"/>
             <wp:cNvGraphicFramePr>
               <a:graphicFrameLocks xmlns:a="http://schemas.openxmlformats.org/drawingml/2006/main" noChangeAspect="1"/>
             </wp:cNvGraphicFramePr>
@@ -117,7 +106,7 @@
               <a:graphicData uri="http://schemas.openxmlformats.org/drawingml/2006/picture">
                 <pic:pic xmlns:pic="http://schemas.openxmlformats.org/drawingml/2006/picture">
                   <pic:nvPicPr>
-                    <pic:cNvPr id="1332532364" name="Picture 1332532364"/>
+                    <pic:cNvPr id="27936640" name="Picture 27936640"/>
                     <pic:cNvPicPr/>
                   </pic:nvPicPr>
                   <pic:blipFill>
@@ -148,8 +137,57 @@
         </w:drawing>
       </w:r>
     </w:p>
+    <w:p>
+      <w:r>
+        <w:rPr>
+          <w:noProof/>
+        </w:rPr>
+        <w:lastRenderedPageBreak/>
+        <w:drawing>
+          <wp:inline distT="0" distB="0" distL="0" distR="0" wp14:anchorId="35D8B6DA" wp14:editId="78EE63B9">
+            <wp:extent cx="5943600" cy="6861175"/>
+            <wp:effectExtent l="0" t="0" r="0" b="0"/>
+            <wp:docPr id="1332532364" name="Picture 5"/>
+            <wp:cNvGraphicFramePr>
+              <a:graphicFrameLocks xmlns:a="http://schemas.openxmlformats.org/drawingml/2006/main" noChangeAspect="1"/>
+            </wp:cNvGraphicFramePr>
+            <a:graphic xmlns:a="http://schemas.openxmlformats.org/drawingml/2006/main">
+              <a:graphicData uri="http://schemas.openxmlformats.org/drawingml/2006/picture">
+                <pic:pic xmlns:pic="http://schemas.openxmlformats.org/drawingml/2006/picture">
+                  <pic:nvPicPr>
+                    <pic:cNvPr id="1332532364" name="Picture 1332532364"/>
+                    <pic:cNvPicPr/>
+                  </pic:nvPicPr>
+                  <pic:blipFill>
+                    <a:blip r:embed="rId9">
+                      <a:extLst>
+                        <a:ext uri="{28A0092B-C50C-407E-A947-70E740481C1C}">
+                          <a14:useLocalDpi xmlns:a14="http://schemas.microsoft.com/office/drawing/2010/main" val="0"/>
+                        </a:ext>
+                      </a:extLst>
+                    </a:blip>
+                    <a:stretch>
+                      <a:fillRect/>
+                    </a:stretch>
+                  </pic:blipFill>
+                  <pic:spPr>
+                    <a:xfrm>
+                      <a:off x="0" y="0"/>
+                      <a:ext cx="5943600" cy="6861175"/>
+                    </a:xfrm>
+                    <a:prstGeom prst="rect">
+                      <a:avLst/>
+                    </a:prstGeom>
+                  </pic:spPr>
+                </pic:pic>
+              </a:graphicData>
+            </a:graphic>
+          </wp:inline>
+        </w:drawing>
+      </w:r>
+    </w:p>
     <w:sectPr>
-      <w:headerReference w:type="default" r:id="rId9"/>
+      <w:headerReference w:type="default" r:id="rId10"/>
       <w:pgSz w:w="12240" w:h="15840"/>
       <w:pgMar w:top="1440" w:right="1440" w:bottom="1440" w:left="1440" w:header="720" w:footer="720" w:gutter="0"/>
       <w:cols w:space="720"/>
@@ -710,6 +748,18 @@
     <w:uiPriority w:val="99"/>
     <w:rsid w:val="004F488F"/>
   </w:style>
+  <w:style w:type="character" w:styleId="Hyperlink">
+    <w:name w:val="Hyperlink"/>
+    <w:basedOn w:val="DefaultParagraphFont"/>
+    <w:uiPriority w:val="99"/>
+    <w:semiHidden/>
+    <w:unhideWhenUsed/>
+    <w:rsid w:val="00045ECC"/>
+    <w:rPr>
+      <w:color w:val="0000FF"/>
+      <w:u w:val="single"/>
+    </w:rPr>
+  </w:style>
 </w:styles>
 </file>
 

</xml_diff>